<commit_message>
Add herindicatie context implementation and supporting resources
- Add comprehensive herindicatie context API endpoint
- Add context extraction utilities for INPUT document processing
- Add policy documents and reference materials for herindicatie workflow
- Add test scripts for INPUT data processing and evaluation
- Update OpenAI client, repository, and FlexSearch utilities
- Add CSV files for client, incidents, measures, and notes data
- Add implementation documentation for herindicatie context feature
</commit_message>
<xml_diff>
--- a/context/INPUT.docx
+++ b/context/INPUT.docx
@@ -193,13 +193,8 @@
         <w:spacing w:after="553"/>
         <w:ind w:right="0"/>
       </w:pPr>
-      <w:proofErr w:type="gramStart"/>
-      <w:r>
-        <w:t>eigenzinnig</w:t>
-      </w:r>
-      <w:proofErr w:type="gramEnd"/>
-      <w:r>
-        <w:t>, lollig, zorgzaam, avontuurlijk, naïef. Feminist.</w:t>
+      <w:r>
+        <w:t>eigenzinnig, lollig, zorgzaam, avontuurlijk, naïef. Feminist.</w:t>
       </w:r>
     </w:p>
     <w:p>
@@ -340,10 +335,7 @@
         <w:ind w:right="1103"/>
       </w:pPr>
       <w:r>
-        <w:t>Mw. heeft een nicht die actief bij haar betrokken is. Mw. heeft ook een zus die woonachtig is in Limburg. Mw. heeft een vrijwilliger</w:t>
-      </w:r>
-      <w:r>
-        <w:t xml:space="preserve"> die wekelijks 2 uur komt voor persoonlijke aandacht.</w:t>
+        <w:t>Mw. heeft een nicht die actief bij haar betrokken is. Mw. heeft ook een zus die woonachtig is in Limburg. Mw. heeft een vrijwilliger die wekelijks 2 uur komt voor persoonlijke aandacht.</w:t>
       </w:r>
     </w:p>
     <w:p>
@@ -454,12 +446,6 @@
         <w:tblOverlap w:val="never"/>
         <w:tblW w:w="9697" w:type="dxa"/>
         <w:tblInd w:w="0" w:type="dxa"/>
-        <w:tblCellMar>
-          <w:top w:w="0" w:type="dxa"/>
-          <w:left w:w="0" w:type="dxa"/>
-          <w:bottom w:w="0" w:type="dxa"/>
-          <w:right w:w="0" w:type="dxa"/>
-        </w:tblCellMar>
         <w:tblLook w:val="04A0" w:firstRow="1" w:lastRow="0" w:firstColumn="1" w:lastColumn="0" w:noHBand="0" w:noVBand="1"/>
       </w:tblPr>
       <w:tblGrid>
@@ -1069,13 +1055,8 @@
         </w:numPr>
         <w:ind w:right="1545" w:hanging="248"/>
       </w:pPr>
-      <w:proofErr w:type="gramStart"/>
-      <w:r>
-        <w:t>maart</w:t>
-      </w:r>
-      <w:proofErr w:type="gramEnd"/>
-      <w:r>
-        <w:t xml:space="preserve"> 2025: </w:t>
+      <w:r>
+        <w:t xml:space="preserve">maart 2025: </w:t>
       </w:r>
       <w:proofErr w:type="spellStart"/>
       <w:r>
@@ -1094,13 +1075,8 @@
         </w:numPr>
         <w:ind w:right="1545" w:hanging="248"/>
       </w:pPr>
-      <w:proofErr w:type="gramStart"/>
-      <w:r>
-        <w:t>maart</w:t>
-      </w:r>
-      <w:proofErr w:type="gramEnd"/>
-      <w:r>
-        <w:t xml:space="preserve"> 2025: Polsalarm met dwaalpreventie (</w:t>
+      <w:r>
+        <w:t>maart 2025: Polsalarm met dwaalpreventie (</w:t>
       </w:r>
       <w:proofErr w:type="spellStart"/>
       <w:r>
@@ -2792,19 +2768,8 @@
       </w:r>
       <w:r>
         <w:tab/>
-        <w:t>Mw. wil graag kunnen bellen met nicht</w:t>
-      </w:r>
-      <w:r>
-        <w:t xml:space="preserve"> &amp; </w:t>
-      </w:r>
-      <w:proofErr w:type="gramStart"/>
-      <w:r>
-        <w:t xml:space="preserve">zus </w:t>
-      </w:r>
-      <w:r>
-        <w:t>.</w:t>
-      </w:r>
-      <w:proofErr w:type="gramEnd"/>
+        <w:t>Mw. wil graag kunnen bellen met nicht &amp; zus .</w:t>
+      </w:r>
     </w:p>
     <w:p>
       <w:pPr>
@@ -3647,12 +3612,6 @@
         <w:tblOverlap w:val="never"/>
         <w:tblW w:w="9927" w:type="dxa"/>
         <w:tblInd w:w="0" w:type="dxa"/>
-        <w:tblCellMar>
-          <w:top w:w="0" w:type="dxa"/>
-          <w:left w:w="0" w:type="dxa"/>
-          <w:bottom w:w="0" w:type="dxa"/>
-          <w:right w:w="0" w:type="dxa"/>
-        </w:tblCellMar>
         <w:tblLook w:val="04A0" w:firstRow="1" w:lastRow="0" w:firstColumn="1" w:lastColumn="0" w:noHBand="0" w:noVBand="1"/>
       </w:tblPr>
       <w:tblGrid>
@@ -3919,7 +3878,15 @@
             </w:r>
             <w:proofErr w:type="spellEnd"/>
             <w:r>
-              <w:t xml:space="preserve"> onduidelijk, Loffredo belt nog naar </w:t>
+              <w:t xml:space="preserve"> onduidelijk, </w:t>
+            </w:r>
+            <w:proofErr w:type="spellStart"/>
+            <w:r>
+              <w:t>Loffredo</w:t>
+            </w:r>
+            <w:proofErr w:type="spellEnd"/>
+            <w:r>
+              <w:t xml:space="preserve"> belt nog naar </w:t>
             </w:r>
             <w:proofErr w:type="spellStart"/>
             <w:r>
@@ -3957,11 +3924,9 @@
               <w:spacing w:after="216" w:line="259" w:lineRule="auto"/>
               <w:ind w:left="0" w:right="0" w:firstLine="0"/>
             </w:pPr>
-            <w:proofErr w:type="gramStart"/>
             <w:r>
               <w:t>escalaties</w:t>
             </w:r>
-            <w:proofErr w:type="gramEnd"/>
           </w:p>
           <w:p>
             <w:pPr>
@@ -3985,10 +3950,7 @@
             </w:r>
             <w:proofErr w:type="spellEnd"/>
             <w:r>
-              <w:t xml:space="preserve"> verhoging kan voor meer sufheid zorgen. Stemmingsmedicatie zal langer tijd nodig hebben om af- en opbouweffect te zien. Bij sterke bijwerking</w:t>
-            </w:r>
-            <w:r>
-              <w:t>en contact met arts leggen.</w:t>
+              <w:t xml:space="preserve"> verhoging kan voor meer sufheid zorgen. Stemmingsmedicatie zal langer tijd nodig hebben om af- en opbouweffect te zien. Bij sterke bijwerkingen contact met arts leggen.</w:t>
             </w:r>
           </w:p>
           <w:p>
@@ -5636,12 +5598,6 @@
         <w:tblOverlap w:val="never"/>
         <w:tblW w:w="9870" w:type="dxa"/>
         <w:tblInd w:w="0" w:type="dxa"/>
-        <w:tblCellMar>
-          <w:top w:w="0" w:type="dxa"/>
-          <w:left w:w="0" w:type="dxa"/>
-          <w:bottom w:w="0" w:type="dxa"/>
-          <w:right w:w="0" w:type="dxa"/>
-        </w:tblCellMar>
         <w:tblLook w:val="04A0" w:firstRow="1" w:lastRow="0" w:firstColumn="1" w:lastColumn="0" w:noHBand="0" w:noVBand="1"/>
       </w:tblPr>
       <w:tblGrid>
@@ -5877,13 +5833,8 @@
               <w:spacing w:after="0" w:line="259" w:lineRule="auto"/>
               <w:ind w:right="0" w:hanging="450"/>
             </w:pPr>
-            <w:proofErr w:type="gramStart"/>
-            <w:r>
-              <w:t>nam</w:t>
-            </w:r>
-            <w:proofErr w:type="gramEnd"/>
-            <w:r>
-              <w:t xml:space="preserve"> risicovol gedrag en suïcidaliteit toe.</w:t>
+            <w:r>
+              <w:t>nam risicovol gedrag en suïcidaliteit toe.</w:t>
             </w:r>
           </w:p>
           <w:p>
@@ -5895,13 +5846,8 @@
               <w:spacing w:after="0" w:line="259" w:lineRule="auto"/>
               <w:ind w:right="0" w:hanging="450"/>
             </w:pPr>
-            <w:proofErr w:type="gramStart"/>
-            <w:r>
-              <w:t>opname</w:t>
-            </w:r>
-            <w:proofErr w:type="gramEnd"/>
-            <w:r>
-              <w:t>.</w:t>
+            <w:r>
+              <w:t>opname.</w:t>
             </w:r>
           </w:p>
           <w:p>
@@ -5913,13 +5859,8 @@
               <w:spacing w:after="0" w:line="259" w:lineRule="auto"/>
               <w:ind w:right="0" w:hanging="450"/>
             </w:pPr>
-            <w:proofErr w:type="gramStart"/>
-            <w:r>
-              <w:t>na</w:t>
-            </w:r>
-            <w:proofErr w:type="gramEnd"/>
-            <w:r>
-              <w:t xml:space="preserve"> stabilisatie werd zij overgeplaatst naar Zorgappartementen Raalte Extern.</w:t>
+            <w:r>
+              <w:t>na stabilisatie werd zij overgeplaatst naar Zorgappartementen Raalte Extern.</w:t>
             </w:r>
           </w:p>
           <w:p>
@@ -6019,12 +5960,6 @@
         <w:tblOverlap w:val="never"/>
         <w:tblW w:w="9895" w:type="dxa"/>
         <w:tblInd w:w="0" w:type="dxa"/>
-        <w:tblCellMar>
-          <w:top w:w="0" w:type="dxa"/>
-          <w:left w:w="0" w:type="dxa"/>
-          <w:bottom w:w="0" w:type="dxa"/>
-          <w:right w:w="0" w:type="dxa"/>
-        </w:tblCellMar>
         <w:tblLook w:val="04A0" w:firstRow="1" w:lastRow="0" w:firstColumn="1" w:lastColumn="0" w:noHBand="0" w:noVBand="1"/>
       </w:tblPr>
       <w:tblGrid>
@@ -6447,15 +6382,7 @@
       </w:r>
       <w:proofErr w:type="spellEnd"/>
       <w:r>
-        <w:t xml:space="preserve"> kan krijgen. </w:t>
-      </w:r>
-      <w:proofErr w:type="gramStart"/>
-      <w:r>
-        <w:t>dit</w:t>
-      </w:r>
-      <w:proofErr w:type="gramEnd"/>
-      <w:r>
-        <w:t xml:space="preserve"> zorgt dat de artsen op dat moment geremd worden in hun werk. mw. wordt hierop aangesproken maar komt toch regelmatig weer terug.</w:t>
+        <w:t xml:space="preserve"> kan krijgen. dit zorgt dat de artsen op dat moment geremd worden in hun werk. mw. wordt hierop aangesproken maar komt toch regelmatig weer terug.</w:t>
       </w:r>
     </w:p>
     <w:p>
@@ -7470,16 +7397,11 @@
         </w:rPr>
         <w:tab/>
       </w:r>
-      <w:proofErr w:type="gramStart"/>
       <w:r>
         <w:t>Uitvoering</w:t>
       </w:r>
       <w:r>
-        <w:t xml:space="preserve">:   </w:t>
-      </w:r>
-      <w:proofErr w:type="gramEnd"/>
-      <w:r>
-        <w:t xml:space="preserve">                </w:t>
+        <w:t xml:space="preserve">:                   </w:t>
       </w:r>
       <w:proofErr w:type="spellStart"/>
       <w:r>
@@ -7666,10 +7588,7 @@
         <w:ind w:left="307" w:right="0"/>
       </w:pPr>
       <w:r>
-        <w:t>Geboortedatum:</w:t>
-      </w:r>
-      <w:r>
-        <w:t xml:space="preserve"> 69 jaar</w:t>
+        <w:t>Geboortedatum: 69 jaar</w:t>
       </w:r>
     </w:p>
     <w:p>
@@ -7696,10 +7615,7 @@
         <w:ind w:left="307" w:right="4303"/>
       </w:pPr>
       <w:r>
-        <w:t xml:space="preserve">Opgesteld door: </w:t>
-      </w:r>
-      <w:r>
-        <w:t>Vraagstelling</w:t>
+        <w:t>Opgesteld door: Vraagstelling</w:t>
       </w:r>
     </w:p>
     <w:p>
@@ -8469,12 +8385,6 @@
         <w:tblStyle w:val="TableGrid"/>
         <w:tblW w:w="9335" w:type="dxa"/>
         <w:tblInd w:w="0" w:type="dxa"/>
-        <w:tblCellMar>
-          <w:top w:w="0" w:type="dxa"/>
-          <w:left w:w="0" w:type="dxa"/>
-          <w:bottom w:w="0" w:type="dxa"/>
-          <w:right w:w="0" w:type="dxa"/>
-        </w:tblCellMar>
         <w:tblLook w:val="04A0" w:firstRow="1" w:lastRow="0" w:firstColumn="1" w:lastColumn="0" w:noHBand="0" w:noVBand="1"/>
       </w:tblPr>
       <w:tblGrid>
@@ -8523,13 +8433,8 @@
               <w:spacing w:after="33" w:line="259" w:lineRule="auto"/>
               <w:ind w:left="0" w:right="0" w:firstLine="0"/>
             </w:pPr>
-            <w:proofErr w:type="gramStart"/>
-            <w:r>
-              <w:t>nee</w:t>
-            </w:r>
-            <w:proofErr w:type="gramEnd"/>
-            <w:r>
-              <w:t xml:space="preserve"> (27-03-2025)</w:t>
+            <w:r>
+              <w:t>nee (27-03-2025)</w:t>
             </w:r>
           </w:p>
           <w:p>
@@ -8870,27 +8775,14 @@
       </w:rPr>
       <w:t xml:space="preserve"> van </w:t>
     </w:r>
-    <w:r>
-      <w:fldChar w:fldCharType="begin"/>
-    </w:r>
-    <w:r>
-      <w:instrText xml:space="preserve"> NUMPAGES   \* MERGEFORMAT </w:instrText>
-    </w:r>
-    <w:r>
-      <w:fldChar w:fldCharType="separate"/>
-    </w:r>
-    <w:r>
-      <w:rPr>
-        <w:sz w:val="18"/>
-      </w:rPr>
-      <w:t>10</w:t>
-    </w:r>
-    <w:r>
-      <w:rPr>
-        <w:sz w:val="18"/>
-      </w:rPr>
-      <w:fldChar w:fldCharType="end"/>
-    </w:r>
+    <w:fldSimple w:instr=" NUMPAGES   \* MERGEFORMAT ">
+      <w:r>
+        <w:rPr>
+          <w:sz w:val="18"/>
+        </w:rPr>
+        <w:t>10</w:t>
+      </w:r>
+    </w:fldSimple>
   </w:p>
   <w:p>
     <w:pPr>
@@ -9047,27 +8939,14 @@
       </w:rPr>
       <w:t xml:space="preserve"> van </w:t>
     </w:r>
-    <w:r>
-      <w:fldChar w:fldCharType="begin"/>
-    </w:r>
-    <w:r>
-      <w:instrText xml:space="preserve"> NUMPAGES   \* MERGEFORMAT </w:instrText>
-    </w:r>
-    <w:r>
-      <w:fldChar w:fldCharType="separate"/>
-    </w:r>
-    <w:r>
-      <w:rPr>
-        <w:sz w:val="18"/>
-      </w:rPr>
-      <w:t>10</w:t>
-    </w:r>
-    <w:r>
-      <w:rPr>
-        <w:sz w:val="18"/>
-      </w:rPr>
-      <w:fldChar w:fldCharType="end"/>
-    </w:r>
+    <w:fldSimple w:instr=" NUMPAGES   \* MERGEFORMAT ">
+      <w:r>
+        <w:rPr>
+          <w:sz w:val="18"/>
+        </w:rPr>
+        <w:t>10</w:t>
+      </w:r>
+    </w:fldSimple>
   </w:p>
   <w:p>
     <w:pPr>
@@ -9238,27 +9117,14 @@
       </w:rPr>
       <w:t xml:space="preserve"> van </w:t>
     </w:r>
-    <w:r>
-      <w:fldChar w:fldCharType="begin"/>
-    </w:r>
-    <w:r>
-      <w:instrText xml:space="preserve"> NUMPAGES   \* MERGEFORMAT </w:instrText>
-    </w:r>
-    <w:r>
-      <w:fldChar w:fldCharType="separate"/>
-    </w:r>
-    <w:r>
-      <w:rPr>
-        <w:sz w:val="18"/>
-      </w:rPr>
-      <w:t>10</w:t>
-    </w:r>
-    <w:r>
-      <w:rPr>
-        <w:sz w:val="18"/>
-      </w:rPr>
-      <w:fldChar w:fldCharType="end"/>
-    </w:r>
+    <w:fldSimple w:instr=" NUMPAGES   \* MERGEFORMAT ">
+      <w:r>
+        <w:rPr>
+          <w:sz w:val="18"/>
+        </w:rPr>
+        <w:t>10</w:t>
+      </w:r>
+    </w:fldSimple>
   </w:p>
   <w:p>
     <w:pPr>

</xml_diff>